<commit_message>
all work is ended. Steel just authentification (before auth)
</commit_message>
<xml_diff>
--- a/Книга Laravel ч3.docx
+++ b/Книга Laravel ч3.docx
@@ -60,6 +60,7 @@
         <w:pStyle w:val="a3"/>
         <w:rPr>
           <w:rStyle w:val="a4"/>
+          <w:lang w:val="en-US"/>
         </w:rPr>
       </w:pPr>
       <w:r>
@@ -72,6 +73,7 @@
       <w:r>
         <w:rPr>
           <w:rStyle w:val="a4"/>
+          <w:lang w:val="en-US"/>
         </w:rPr>
         <w:t>::</w:t>
       </w:r>
@@ -86,6 +88,7 @@
       <w:r>
         <w:rPr>
           <w:rStyle w:val="a4"/>
+          <w:lang w:val="en-US"/>
         </w:rPr>
         <w:t>(</w:t>
       </w:r>
@@ -93,6 +96,7 @@
       <w:r>
         <w:rPr>
           <w:rStyle w:val="a4"/>
+          <w:lang w:val="en-US"/>
         </w:rPr>
         <w:t>"/</w:t>
       </w:r>
@@ -106,6 +110,7 @@
       <w:r>
         <w:rPr>
           <w:rStyle w:val="a4"/>
+          <w:lang w:val="en-US"/>
         </w:rPr>
         <w:t>", "</w:t>
       </w:r>
@@ -117,10 +122,10 @@
         </w:rPr>
         <w:t>MainController</w:t>
       </w:r>
-      <w:proofErr w:type="spellEnd"/>
-      <w:r>
-        <w:rPr>
-          <w:rStyle w:val="a4"/>
+      <w:r>
+        <w:rPr>
+          <w:rStyle w:val="a4"/>
+          <w:lang w:val="en-US"/>
         </w:rPr>
         <w:t>@</w:t>
       </w:r>
@@ -131,9 +136,11 @@
         </w:rPr>
         <w:t>all</w:t>
       </w:r>
-      <w:r>
-        <w:rPr>
-          <w:rStyle w:val="a4"/>
+      <w:proofErr w:type="spellEnd"/>
+      <w:r>
+        <w:rPr>
+          <w:rStyle w:val="a4"/>
+          <w:lang w:val="en-US"/>
         </w:rPr>
         <w:t>");</w:t>
       </w:r>
@@ -1553,12 +1560,21 @@
         </w:rPr>
         <w:t xml:space="preserve">    </w:t>
       </w:r>
-      <w:r>
-        <w:rPr>
-          <w:rStyle w:val="a4"/>
-          <w:lang w:val="en-US"/>
-        </w:rPr>
-        <w:t>protected $</w:t>
+      <w:proofErr w:type="gramStart"/>
+      <w:r>
+        <w:rPr>
+          <w:rStyle w:val="a4"/>
+          <w:lang w:val="en-US"/>
+        </w:rPr>
+        <w:t>protected</w:t>
+      </w:r>
+      <w:proofErr w:type="gramEnd"/>
+      <w:r>
+        <w:rPr>
+          <w:rStyle w:val="a4"/>
+          <w:lang w:val="en-US"/>
+        </w:rPr>
+        <w:t xml:space="preserve"> $</w:t>
       </w:r>
       <w:proofErr w:type="spellStart"/>
       <w:r>
@@ -6770,11 +6786,9 @@
       <w:r>
         <w:t xml:space="preserve">Подключаем навигационную панель и футер. Заметим, что пути на все подключаемые и используемые файлы (кроме загружаемых </w:t>
       </w:r>
-      <w:proofErr w:type="spellStart"/>
-      <w:r>
-        <w:t>по-умолчанию</w:t>
-      </w:r>
-      <w:proofErr w:type="spellEnd"/>
+      <w:r>
+        <w:t>по умолчанию</w:t>
+      </w:r>
       <w:r>
         <w:t xml:space="preserve"> файлов в папку </w:t>
       </w:r>
@@ -9640,15 +9654,20 @@
         <w:pStyle w:val="a3"/>
         <w:rPr>
           <w:rStyle w:val="a4"/>
-          <w:lang w:val="en-US"/>
-        </w:rPr>
-      </w:pPr>
-      <w:r>
-        <w:rPr>
-          <w:rStyle w:val="a4"/>
-          <w:lang w:val="en-US"/>
-        </w:rPr>
-        <w:t xml:space="preserve">    }</w:t>
+        </w:rPr>
+      </w:pPr>
+      <w:r>
+        <w:rPr>
+          <w:rStyle w:val="a4"/>
+          <w:lang w:val="en-US"/>
+        </w:rPr>
+        <w:t xml:space="preserve">    </w:t>
+      </w:r>
+      <w:r>
+        <w:rPr>
+          <w:rStyle w:val="a4"/>
+        </w:rPr>
+        <w:t>}</w:t>
       </w:r>
     </w:p>
     <w:p>
@@ -9956,7 +9975,10 @@
         <w:t>HTML</w:t>
       </w:r>
       <w:r>
-        <w:t xml:space="preserve"> и его разметку, а нам даст дополнительные плюсики, как разработчикам. </w:t>
+        <w:t xml:space="preserve"> и его разметку</w:t>
+      </w:r>
+      <w:r>
+        <w:t xml:space="preserve">. </w:t>
       </w:r>
     </w:p>
     <w:p>
@@ -17910,6 +17932,9 @@
         <w:pStyle w:val="a9"/>
         <w:ind w:left="0" w:firstLine="720"/>
         <w:jc w:val="both"/>
+        <w:rPr>
+          <w:lang w:val="en-US"/>
+        </w:rPr>
       </w:pPr>
       <w:r>
         <w:t xml:space="preserve">Но </w:t>
@@ -17949,30 +17974,45 @@
         <w:t>. Добавим</w:t>
       </w:r>
       <w:r>
+        <w:rPr>
+          <w:lang w:val="en-US"/>
+        </w:rPr>
         <w:t xml:space="preserve"> </w:t>
       </w:r>
       <w:r>
         <w:t>следующий</w:t>
       </w:r>
       <w:r>
+        <w:rPr>
+          <w:lang w:val="en-US"/>
+        </w:rPr>
         <w:t xml:space="preserve"> </w:t>
       </w:r>
       <w:r>
         <w:t>код</w:t>
       </w:r>
       <w:r>
+        <w:rPr>
+          <w:lang w:val="en-US"/>
+        </w:rPr>
         <w:t xml:space="preserve"> </w:t>
       </w:r>
       <w:r>
         <w:t>в</w:t>
       </w:r>
       <w:r>
+        <w:rPr>
+          <w:lang w:val="en-US"/>
+        </w:rPr>
         <w:t xml:space="preserve"> </w:t>
       </w:r>
       <w:r>
         <w:t>контроллер</w:t>
       </w:r>
       <w:r>
+        <w:rPr>
+          <w:lang w:val="en-US"/>
+        </w:rPr>
         <w:t>:</w:t>
       </w:r>
     </w:p>
@@ -18940,7 +18980,15 @@
         <w:t xml:space="preserve"> Затем мы все значения </w:t>
       </w:r>
       <w:r>
-        <w:t>массива в $request присваиваем полям объекта записи и сохраняем изменения в нашу таблицу БД.</w:t>
+        <w:t>массива в $</w:t>
+      </w:r>
+      <w:proofErr w:type="spellStart"/>
+      <w:r>
+        <w:t>request</w:t>
+      </w:r>
+      <w:proofErr w:type="spellEnd"/>
+      <w:r>
+        <w:t xml:space="preserve"> присваиваем полям объекта записи и сохраняем изменения в нашу таблицу БД.</w:t>
       </w:r>
     </w:p>
     <w:p>
@@ -19693,6 +19741,7 @@
         <w:lastRenderedPageBreak/>
         <w:t xml:space="preserve">о том, что маршрут </w:t>
       </w:r>
+      <w:proofErr w:type="spellStart"/>
       <w:r>
         <w:t>contents</w:t>
       </w:r>
@@ -19700,7 +19749,11 @@
         <w:t>.</w:t>
       </w:r>
       <w:r>
-        <w:t>create </w:t>
+        <w:t>create</w:t>
+      </w:r>
+      <w:proofErr w:type="spellEnd"/>
+      <w:r>
+        <w:t> </w:t>
       </w:r>
       <w:r>
         <w:t>не определен.</w:t>
@@ -19722,9 +19775,11 @@
       <w:r>
         <w:t xml:space="preserve">изменив маршрут для действия </w:t>
       </w:r>
+      <w:proofErr w:type="spellStart"/>
       <w:r>
         <w:t>create</w:t>
       </w:r>
+      <w:proofErr w:type="spellEnd"/>
       <w:r>
         <w:t xml:space="preserve">, сделав его именованным. </w:t>
       </w:r>
@@ -21153,13 +21208,39 @@
         </w:rPr>
         <w:t>\</w:t>
       </w:r>
-      <w:proofErr w:type="spellStart"/>
       <w:r>
         <w:rPr>
           <w:highlight w:val="yellow"/>
           <w:lang w:val="en-US"/>
         </w:rPr>
-        <w:t>create.blade.php</w:t>
+        <w:t>create</w:t>
+      </w:r>
+      <w:r>
+        <w:rPr>
+          <w:highlight w:val="yellow"/>
+        </w:rPr>
+        <w:t>.</w:t>
+      </w:r>
+      <w:r>
+        <w:rPr>
+          <w:highlight w:val="yellow"/>
+          <w:lang w:val="en-US"/>
+        </w:rPr>
+        <w:t>blade</w:t>
+      </w:r>
+      <w:r>
+        <w:rPr>
+          <w:highlight w:val="yellow"/>
+        </w:rPr>
+        <w:t>.</w:t>
+      </w:r>
+      <w:proofErr w:type="spellStart"/>
+      <w:r>
+        <w:rPr>
+          <w:highlight w:val="yellow"/>
+          <w:lang w:val="en-US"/>
+        </w:rPr>
+        <w:t>php</w:t>
       </w:r>
       <w:proofErr w:type="spellEnd"/>
       <w:r>
@@ -21182,8 +21263,6 @@
         <w:ind w:left="0" w:firstLine="720"/>
         <w:jc w:val="both"/>
       </w:pPr>
-      <w:bookmarkStart w:id="1" w:name="_GoBack"/>
-      <w:bookmarkEnd w:id="1"/>
     </w:p>
     <w:p>
       <w:pPr>
@@ -23676,15 +23755,20 @@
         <w:pStyle w:val="a3"/>
         <w:rPr>
           <w:rStyle w:val="a4"/>
-          <w:lang w:val="en-US"/>
-        </w:rPr>
-      </w:pPr>
-      <w:r>
-        <w:rPr>
-          <w:rStyle w:val="a4"/>
-          <w:lang w:val="en-US"/>
-        </w:rPr>
-        <w:t xml:space="preserve">        &lt;/</w:t>
+        </w:rPr>
+      </w:pPr>
+      <w:r>
+        <w:rPr>
+          <w:rStyle w:val="a4"/>
+          <w:lang w:val="en-US"/>
+        </w:rPr>
+        <w:t xml:space="preserve">        </w:t>
+      </w:r>
+      <w:r>
+        <w:rPr>
+          <w:rStyle w:val="a4"/>
+        </w:rPr>
+        <w:t>&lt;/</w:t>
       </w:r>
       <w:proofErr w:type="spellStart"/>
       <w:r>
@@ -23698,7 +23782,6 @@
       <w:r>
         <w:rPr>
           <w:rStyle w:val="a4"/>
-          <w:lang w:val="en-US"/>
         </w:rPr>
         <w:t>&gt;</w:t>
       </w:r>
@@ -23708,15 +23791,26 @@
         <w:pStyle w:val="a3"/>
         <w:rPr>
           <w:rStyle w:val="a4"/>
-          <w:lang w:val="en-US"/>
-        </w:rPr>
-      </w:pPr>
-      <w:r>
-        <w:rPr>
-          <w:rStyle w:val="a4"/>
-          <w:lang w:val="en-US"/>
-        </w:rPr>
-        <w:t xml:space="preserve">    &lt;/table&gt;</w:t>
+        </w:rPr>
+      </w:pPr>
+      <w:r>
+        <w:rPr>
+          <w:rStyle w:val="a4"/>
+        </w:rPr>
+        <w:t xml:space="preserve">    &lt;/</w:t>
+      </w:r>
+      <w:r>
+        <w:rPr>
+          <w:rStyle w:val="a4"/>
+          <w:lang w:val="en-US"/>
+        </w:rPr>
+        <w:t>table</w:t>
+      </w:r>
+      <w:r>
+        <w:rPr>
+          <w:rStyle w:val="a4"/>
+        </w:rPr>
+        <w:t>&gt;</w:t>
       </w:r>
     </w:p>
     <w:p>
@@ -23795,15 +23889,6 @@
         <w:t>endsection</w:t>
       </w:r>
       <w:proofErr w:type="spellEnd"/>
-    </w:p>
-    <w:p>
-      <w:pPr>
-        <w:pStyle w:val="a9"/>
-        <w:ind w:left="0" w:firstLine="720"/>
-      </w:pPr>
-      <w:r>
-        <w:t>Это все, что мы хотели сделать.</w:t>
-      </w:r>
     </w:p>
     <w:p>
       <w:pPr>
@@ -23813,60 +23898,2043 @@
         <w:jc w:val="both"/>
       </w:pPr>
       <w:r>
-        <w:t xml:space="preserve">В </w:t>
-      </w:r>
-      <w:r>
-        <w:t>следующей части мы еще доработаем главную страницу</w:t>
-      </w:r>
-      <w:proofErr w:type="gramStart"/>
+        <w:t>Осталось</w:t>
+      </w:r>
+      <w:r>
+        <w:t xml:space="preserve"> доработа</w:t>
+      </w:r>
+      <w:r>
+        <w:t>ть</w:t>
+      </w:r>
+      <w:r>
+        <w:t xml:space="preserve"> главную страницу. Вынесем</w:t>
+      </w:r>
+      <w:r>
+        <w:t xml:space="preserve"> </w:t>
+      </w:r>
+      <w:r>
+        <w:t>весь текст</w:t>
+      </w:r>
+      <w:r>
+        <w:t xml:space="preserve"> каждого раздела в отдельную страницу, на случай увеличения количества таких разделов и их описательной части в будущем</w:t>
+      </w:r>
+      <w:r>
+        <w:t xml:space="preserve"> </w:t>
+      </w:r>
+      <w:r>
+        <w:t xml:space="preserve">во второй </w:t>
+      </w:r>
+      <w:r>
+        <w:t>части главной страницы сократим текст</w:t>
+      </w:r>
+      <w:r>
+        <w:t xml:space="preserve"> разделов</w:t>
+      </w:r>
+      <w:r>
+        <w:t xml:space="preserve"> до разумных пределов и добавим</w:t>
+      </w:r>
+      <w:r>
+        <w:t xml:space="preserve"> по кнопке, ведущей на соответствующую данному разделу страницу.</w:t>
+      </w:r>
+      <w:r>
+        <w:t xml:space="preserve"> К кнопке </w:t>
+      </w:r>
+      <w:proofErr w:type="gramStart"/>
+      <w:r>
+        <w:t xml:space="preserve">добавим стрелочку </w:t>
+      </w:r>
+      <w:proofErr w:type="spellStart"/>
+      <w:r>
+        <w:rPr>
+          <w:i/>
+          <w:iCs/>
+        </w:rPr>
+        <w:t>oi</w:t>
+      </w:r>
+      <w:proofErr w:type="spellEnd"/>
+      <w:r>
+        <w:rPr>
+          <w:i/>
+          <w:iCs/>
+        </w:rPr>
+        <w:t xml:space="preserve"> </w:t>
+      </w:r>
+      <w:proofErr w:type="spellStart"/>
+      <w:r>
+        <w:rPr>
+          <w:i/>
+          <w:iCs/>
+        </w:rPr>
+        <w:t>oi-share</w:t>
+      </w:r>
+      <w:proofErr w:type="spellEnd"/>
+      <w:r>
+        <w:t xml:space="preserve"> с помощью тега </w:t>
+      </w:r>
+      <w:r>
+        <w:t>&lt;span&gt;</w:t>
+      </w:r>
+      <w:r>
+        <w:t xml:space="preserve"> как мы это уже делали</w:t>
+      </w:r>
+      <w:proofErr w:type="gramEnd"/>
+      <w:r>
+        <w:t xml:space="preserve"> со ссылкой для авторизации.</w:t>
+      </w:r>
+    </w:p>
+    <w:p>
+      <w:pPr>
+        <w:pStyle w:val="a9"/>
+        <w:spacing w:before="120"/>
+        <w:ind w:left="0" w:firstLine="720"/>
+        <w:jc w:val="both"/>
+      </w:pPr>
+    </w:p>
+    <w:p>
+      <w:pPr>
+        <w:pStyle w:val="a9"/>
+        <w:spacing w:before="120"/>
+        <w:ind w:left="0" w:firstLine="720"/>
+        <w:jc w:val="both"/>
+      </w:pPr>
+      <w:r>
+        <w:t xml:space="preserve">Продолжим работать с контроллером </w:t>
+      </w:r>
+      <w:proofErr w:type="spellStart"/>
+      <w:r>
+        <w:rPr>
+          <w:lang w:val="en-US"/>
+        </w:rPr>
+        <w:t>MainController</w:t>
+      </w:r>
+      <w:proofErr w:type="spellEnd"/>
+      <w:r>
+        <w:t xml:space="preserve"> и папкой представлений </w:t>
+      </w:r>
+      <w:r>
+        <w:rPr>
+          <w:lang w:val="en-US"/>
+        </w:rPr>
+        <w:t>resources</w:t>
+      </w:r>
+      <w:r>
+        <w:t>\</w:t>
+      </w:r>
+      <w:r>
+        <w:rPr>
+          <w:lang w:val="en-US"/>
+        </w:rPr>
+        <w:t>views</w:t>
+      </w:r>
+      <w:r>
+        <w:t>\</w:t>
+      </w:r>
+      <w:r>
+        <w:rPr>
+          <w:lang w:val="en-US"/>
+        </w:rPr>
+        <w:t>contents</w:t>
+      </w:r>
+      <w:r>
+        <w:t>\</w:t>
+      </w:r>
       <w:r>
         <w:t>.</w:t>
       </w:r>
-      <w:proofErr w:type="gramEnd"/>
-      <w:r>
+    </w:p>
+    <w:p>
+      <w:pPr>
+        <w:pStyle w:val="a9"/>
+        <w:spacing w:before="120"/>
+        <w:ind w:left="0" w:firstLine="720"/>
+        <w:jc w:val="both"/>
+      </w:pPr>
+      <w:r>
+        <w:t xml:space="preserve">Изменим файл представления </w:t>
+      </w:r>
+      <w:r>
+        <w:rPr>
+          <w:lang w:val="en-US"/>
+        </w:rPr>
+        <w:t>main</w:t>
+      </w:r>
+      <w:r>
+        <w:t>.</w:t>
+      </w:r>
+      <w:r>
+        <w:rPr>
+          <w:lang w:val="en-US"/>
+        </w:rPr>
+        <w:t>blade</w:t>
+      </w:r>
+      <w:r>
+        <w:t>.</w:t>
+      </w:r>
+      <w:proofErr w:type="spellStart"/>
+      <w:r>
+        <w:rPr>
+          <w:lang w:val="en-US"/>
+        </w:rPr>
+        <w:t>php</w:t>
+      </w:r>
+      <w:proofErr w:type="spellEnd"/>
+      <w:r>
+        <w:t>:</w:t>
+      </w:r>
+    </w:p>
+    <w:p>
+      <w:pPr>
+        <w:pStyle w:val="a3"/>
+        <w:rPr>
+          <w:rStyle w:val="a4"/>
+          <w:lang w:val="en-US"/>
+        </w:rPr>
+      </w:pPr>
+      <w:r>
+        <w:rPr>
+          <w:rStyle w:val="a4"/>
+          <w:lang w:val="en-US"/>
+        </w:rPr>
+        <w:t>@</w:t>
+      </w:r>
+      <w:proofErr w:type="spellStart"/>
+      <w:r>
+        <w:rPr>
+          <w:rStyle w:val="a4"/>
+          <w:lang w:val="en-US"/>
+        </w:rPr>
+        <w:t>foreach</w:t>
+      </w:r>
+      <w:proofErr w:type="spellEnd"/>
+      <w:r>
+        <w:rPr>
+          <w:rStyle w:val="a4"/>
+          <w:lang w:val="en-US"/>
+        </w:rPr>
+        <w:t xml:space="preserve"> ($content as $</w:t>
+      </w:r>
+      <w:proofErr w:type="spellStart"/>
+      <w:r>
+        <w:rPr>
+          <w:rStyle w:val="a4"/>
+          <w:lang w:val="en-US"/>
+        </w:rPr>
+        <w:t>cont</w:t>
+      </w:r>
+      <w:proofErr w:type="spellEnd"/>
+      <w:r>
+        <w:rPr>
+          <w:rStyle w:val="a4"/>
+          <w:lang w:val="en-US"/>
+        </w:rPr>
+        <w:t>)</w:t>
+      </w:r>
+    </w:p>
+    <w:p>
+      <w:pPr>
+        <w:pStyle w:val="a3"/>
+        <w:rPr>
+          <w:rStyle w:val="a4"/>
+          <w:lang w:val="en-US"/>
+        </w:rPr>
+      </w:pPr>
+      <w:r>
+        <w:rPr>
+          <w:rStyle w:val="a4"/>
+          <w:lang w:val="en-US"/>
+        </w:rPr>
+        <w:t xml:space="preserve">          &lt;div class="col-lg-4"&gt;</w:t>
+      </w:r>
+    </w:p>
+    <w:p>
+      <w:pPr>
+        <w:pStyle w:val="a3"/>
+        <w:rPr>
+          <w:rStyle w:val="a4"/>
+          <w:lang w:val="en-US"/>
+        </w:rPr>
+      </w:pPr>
+      <w:r>
+        <w:rPr>
+          <w:rStyle w:val="a4"/>
+          <w:lang w:val="en-US"/>
+        </w:rPr>
+        <w:t xml:space="preserve">            &lt;</w:t>
+      </w:r>
+      <w:proofErr w:type="spellStart"/>
+      <w:r>
+        <w:rPr>
+          <w:rStyle w:val="a4"/>
+          <w:lang w:val="en-US"/>
+        </w:rPr>
+        <w:t>img</w:t>
+      </w:r>
+      <w:proofErr w:type="spellEnd"/>
+      <w:r>
+        <w:rPr>
+          <w:rStyle w:val="a4"/>
+          <w:lang w:val="en-US"/>
+        </w:rPr>
+        <w:t xml:space="preserve"> class="rounded-circle" src="data</w:t>
+      </w:r>
+      <w:proofErr w:type="gramStart"/>
+      <w:r>
+        <w:rPr>
+          <w:rStyle w:val="a4"/>
+          <w:lang w:val="en-US"/>
+        </w:rPr>
+        <w:t>:image</w:t>
+      </w:r>
+      <w:proofErr w:type="gramEnd"/>
+      <w:r>
+        <w:rPr>
+          <w:rStyle w:val="a4"/>
+          <w:lang w:val="en-US"/>
+        </w:rPr>
+        <w:t>/gif;base64,R0lGODlhAQABAIAAAHd3dwAAACH5BAAAAAAALAAAAAABAAEAAAICRAEAOw==" alt="Generic placeholder image" width="140" height="140"&gt;</w:t>
+      </w:r>
+    </w:p>
+    <w:p>
+      <w:pPr>
+        <w:pStyle w:val="a3"/>
+        <w:rPr>
+          <w:rStyle w:val="a4"/>
+          <w:lang w:val="en-US"/>
+        </w:rPr>
+      </w:pPr>
+      <w:r>
+        <w:rPr>
+          <w:rStyle w:val="a4"/>
+          <w:lang w:val="en-US"/>
+        </w:rPr>
+        <w:t xml:space="preserve">          &lt;h2</w:t>
+      </w:r>
+      <w:proofErr w:type="gramStart"/>
+      <w:r>
+        <w:rPr>
+          <w:rStyle w:val="a4"/>
+          <w:lang w:val="en-US"/>
+        </w:rPr>
+        <w:t>&gt;{</w:t>
+      </w:r>
+      <w:proofErr w:type="gramEnd"/>
+      <w:r>
+        <w:rPr>
+          <w:rStyle w:val="a4"/>
+          <w:lang w:val="en-US"/>
+        </w:rPr>
+        <w:t>{ $</w:t>
+      </w:r>
+      <w:proofErr w:type="spellStart"/>
+      <w:r>
+        <w:rPr>
+          <w:rStyle w:val="a4"/>
+          <w:lang w:val="en-US"/>
+        </w:rPr>
+        <w:t>cont</w:t>
+      </w:r>
+      <w:proofErr w:type="spellEnd"/>
+      <w:r>
+        <w:rPr>
+          <w:rStyle w:val="a4"/>
+          <w:lang w:val="en-US"/>
+        </w:rPr>
+        <w:t>-&gt;title }}&lt;/h2&gt;</w:t>
+      </w:r>
+    </w:p>
+    <w:p>
+      <w:pPr>
+        <w:pStyle w:val="a3"/>
+        <w:rPr>
+          <w:rStyle w:val="a4"/>
+          <w:b/>
+          <w:lang w:val="en-US"/>
+        </w:rPr>
+      </w:pPr>
+      <w:r>
+        <w:rPr>
+          <w:rStyle w:val="a4"/>
+          <w:lang w:val="en-US"/>
+        </w:rPr>
+        <w:t xml:space="preserve">          &lt;p&gt;</w:t>
+      </w:r>
+    </w:p>
+    <w:p>
+      <w:pPr>
+        <w:pStyle w:val="a3"/>
+        <w:rPr>
+          <w:rStyle w:val="a4"/>
+          <w:b/>
+          <w:lang w:val="en-US"/>
+        </w:rPr>
+      </w:pPr>
+      <w:r>
+        <w:rPr>
+          <w:rStyle w:val="a4"/>
+          <w:lang w:val="en-US"/>
+        </w:rPr>
+        <w:t xml:space="preserve">              &lt;?</w:t>
+      </w:r>
+      <w:proofErr w:type="spellStart"/>
+      <w:r>
+        <w:rPr>
+          <w:rStyle w:val="a4"/>
+          <w:lang w:val="en-US"/>
+        </w:rPr>
+        <w:t>php</w:t>
+      </w:r>
+      <w:proofErr w:type="spellEnd"/>
+      <w:r>
+        <w:rPr>
+          <w:rStyle w:val="a4"/>
+          <w:lang w:val="en-US"/>
+        </w:rPr>
+        <w:t xml:space="preserve"> echo (html_entity_decode(mb_strimwidth($cont-&gt;pageContent,0,300,"...",mb_internal_encoding()))); ?&gt;</w:t>
+      </w:r>
+    </w:p>
+    <w:p>
+      <w:pPr>
+        <w:pStyle w:val="a3"/>
+        <w:rPr>
+          <w:rStyle w:val="a4"/>
+          <w:b/>
+          <w:lang w:val="en-US"/>
+        </w:rPr>
+      </w:pPr>
+      <w:r>
+        <w:rPr>
+          <w:rStyle w:val="a4"/>
+          <w:lang w:val="en-US"/>
+        </w:rPr>
+        <w:t xml:space="preserve">          &lt;/p&gt;</w:t>
+      </w:r>
+    </w:p>
+    <w:p>
+      <w:pPr>
+        <w:pStyle w:val="a3"/>
+        <w:rPr>
+          <w:rStyle w:val="a4"/>
+          <w:lang w:val="en-US"/>
+        </w:rPr>
+      </w:pPr>
+      <w:r>
+        <w:rPr>
+          <w:rStyle w:val="a4"/>
+          <w:lang w:val="en-US"/>
+        </w:rPr>
+        <w:t xml:space="preserve">          &lt;p&gt;&lt;a class="</w:t>
+      </w:r>
+      <w:proofErr w:type="spellStart"/>
+      <w:r>
+        <w:rPr>
+          <w:rStyle w:val="a4"/>
+          <w:lang w:val="en-US"/>
+        </w:rPr>
+        <w:t>btn</w:t>
+      </w:r>
+      <w:proofErr w:type="spellEnd"/>
+      <w:r>
+        <w:rPr>
+          <w:rStyle w:val="a4"/>
+          <w:lang w:val="en-US"/>
+        </w:rPr>
         <w:t xml:space="preserve"> </w:t>
       </w:r>
-      <w:proofErr w:type="gramStart"/>
-      <w:r>
-        <w:t>Вынесем</w:t>
-      </w:r>
-      <w:r>
+      <w:proofErr w:type="spellStart"/>
+      <w:r>
+        <w:rPr>
+          <w:rStyle w:val="a4"/>
+          <w:lang w:val="en-US"/>
+        </w:rPr>
+        <w:t>btn</w:t>
+      </w:r>
+      <w:proofErr w:type="spellEnd"/>
+      <w:r>
+        <w:rPr>
+          <w:rStyle w:val="a4"/>
+          <w:lang w:val="en-US"/>
+        </w:rPr>
+        <w:t xml:space="preserve">-secondary" </w:t>
+      </w:r>
+      <w:proofErr w:type="spellStart"/>
+      <w:r>
+        <w:rPr>
+          <w:rStyle w:val="a4"/>
+          <w:lang w:val="en-US"/>
+        </w:rPr>
+        <w:t>href</w:t>
+      </w:r>
+      <w:proofErr w:type="spellEnd"/>
+      <w:r>
+        <w:rPr>
+          <w:rStyle w:val="a4"/>
+          <w:lang w:val="en-US"/>
+        </w:rPr>
+        <w:t>="{</w:t>
+      </w:r>
+      <w:proofErr w:type="gramStart"/>
+      <w:r>
+        <w:rPr>
+          <w:rStyle w:val="a4"/>
+          <w:lang w:val="en-US"/>
+        </w:rPr>
+        <w:t>{ action</w:t>
+      </w:r>
+      <w:proofErr w:type="gramEnd"/>
+      <w:r>
+        <w:rPr>
+          <w:rStyle w:val="a4"/>
+          <w:lang w:val="en-US"/>
+        </w:rPr>
+        <w:t>('</w:t>
+      </w:r>
+      <w:proofErr w:type="spellStart"/>
+      <w:r>
+        <w:rPr>
+          <w:rStyle w:val="a4"/>
+          <w:lang w:val="en-US"/>
+        </w:rPr>
+        <w:t>MainController</w:t>
+      </w:r>
+      <w:proofErr w:type="spellEnd"/>
+      <w:r>
+        <w:rPr>
+          <w:rStyle w:val="a4"/>
+          <w:lang w:val="en-US"/>
+        </w:rPr>
+        <w:t>@</w:t>
+      </w:r>
+      <w:r>
+        <w:rPr>
+          <w:lang w:val="en-US"/>
+        </w:rPr>
         <w:t xml:space="preserve"> </w:t>
       </w:r>
-      <w:r>
-        <w:t>весь текст</w:t>
-      </w:r>
-      <w:r>
-        <w:t xml:space="preserve"> каждого раздела в отдельную страницу, на случай увеличения количества таких разделов и их описательной части в будущем</w:t>
-      </w:r>
-      <w:r>
-        <w:t>,</w:t>
-      </w:r>
-      <w:r>
-        <w:t xml:space="preserve"> создадим</w:t>
-      </w:r>
-      <w:r>
-        <w:t xml:space="preserve"> гиперссылки с </w:t>
-      </w:r>
-      <w:r>
-        <w:t>каждого слайда</w:t>
-      </w:r>
-      <w:r>
-        <w:t xml:space="preserve"> нашей Карусели на соответствующую страницу раздела, а во второй </w:t>
-      </w:r>
-      <w:r>
-        <w:t>части главной страницы сократим текст</w:t>
-      </w:r>
-      <w:r>
-        <w:t xml:space="preserve"> разделов</w:t>
-      </w:r>
-      <w:r>
-        <w:t xml:space="preserve"> до разумных пределов и добавим</w:t>
-      </w:r>
-      <w:r>
-        <w:t xml:space="preserve"> по кнопке, ведущей на соответствующую данному разделу страницу.</w:t>
-      </w:r>
-      <w:proofErr w:type="gramEnd"/>
+      <w:proofErr w:type="spellStart"/>
+      <w:r>
+        <w:rPr>
+          <w:rStyle w:val="a4"/>
+          <w:lang w:val="en-US"/>
+        </w:rPr>
+        <w:t>onepart</w:t>
+      </w:r>
+      <w:proofErr w:type="spellEnd"/>
+      <w:r>
+        <w:rPr>
+          <w:rStyle w:val="a4"/>
+          <w:lang w:val="en-US"/>
+        </w:rPr>
+        <w:t>', ['id' =&gt; $</w:t>
+      </w:r>
+      <w:proofErr w:type="spellStart"/>
+      <w:r>
+        <w:rPr>
+          <w:rStyle w:val="a4"/>
+          <w:lang w:val="en-US"/>
+        </w:rPr>
+        <w:t>conts</w:t>
+      </w:r>
+      <w:proofErr w:type="spellEnd"/>
+      <w:r>
+        <w:rPr>
+          <w:rStyle w:val="a4"/>
+          <w:lang w:val="en-US"/>
+        </w:rPr>
+        <w:t>-&gt;id]) }}" role="button"&gt;</w:t>
+      </w:r>
+      <w:proofErr w:type="spellStart"/>
+      <w:r>
+        <w:rPr>
+          <w:rStyle w:val="a4"/>
+          <w:lang w:val="en-US"/>
+        </w:rPr>
+        <w:t>Перейти</w:t>
+      </w:r>
+      <w:proofErr w:type="spellEnd"/>
+      <w:r>
+        <w:rPr>
+          <w:rStyle w:val="a4"/>
+          <w:lang w:val="en-US"/>
+        </w:rPr>
+        <w:t xml:space="preserve"> в </w:t>
+      </w:r>
+      <w:proofErr w:type="spellStart"/>
+      <w:r>
+        <w:rPr>
+          <w:rStyle w:val="a4"/>
+          <w:lang w:val="en-US"/>
+        </w:rPr>
+        <w:t>раздел</w:t>
+      </w:r>
+      <w:proofErr w:type="spellEnd"/>
+      <w:r>
+        <w:rPr>
+          <w:rStyle w:val="a4"/>
+          <w:lang w:val="en-US"/>
+        </w:rPr>
+        <w:t xml:space="preserve"> &lt;span class="</w:t>
+      </w:r>
+      <w:proofErr w:type="spellStart"/>
+      <w:r>
+        <w:rPr>
+          <w:rStyle w:val="a4"/>
+          <w:lang w:val="en-US"/>
+        </w:rPr>
+        <w:t>oi</w:t>
+      </w:r>
+      <w:proofErr w:type="spellEnd"/>
+      <w:r>
+        <w:rPr>
+          <w:rStyle w:val="a4"/>
+          <w:lang w:val="en-US"/>
+        </w:rPr>
+        <w:t xml:space="preserve"> </w:t>
+      </w:r>
+      <w:proofErr w:type="spellStart"/>
+      <w:r>
+        <w:rPr>
+          <w:rStyle w:val="a4"/>
+          <w:lang w:val="en-US"/>
+        </w:rPr>
+        <w:t>oi</w:t>
+      </w:r>
+      <w:proofErr w:type="spellEnd"/>
+      <w:r>
+        <w:rPr>
+          <w:rStyle w:val="a4"/>
+          <w:lang w:val="en-US"/>
+        </w:rPr>
+        <w:t>-share" title="</w:t>
+      </w:r>
+      <w:proofErr w:type="spellStart"/>
+      <w:r>
+        <w:rPr>
+          <w:rStyle w:val="a4"/>
+          <w:lang w:val="en-US"/>
+        </w:rPr>
+        <w:t>Перейти</w:t>
+      </w:r>
+      <w:proofErr w:type="spellEnd"/>
+      <w:r>
+        <w:rPr>
+          <w:rStyle w:val="a4"/>
+          <w:lang w:val="en-US"/>
+        </w:rPr>
+        <w:t>" aria-hidden="true"&gt;&lt;/span&gt;&lt;/a&gt;&lt;/p&gt;</w:t>
+      </w:r>
+    </w:p>
+    <w:p>
+      <w:pPr>
+        <w:pStyle w:val="a3"/>
+        <w:rPr>
+          <w:rStyle w:val="a4"/>
+          <w:lang w:val="en-US"/>
+        </w:rPr>
+      </w:pPr>
+      <w:r>
+        <w:rPr>
+          <w:rStyle w:val="a4"/>
+          <w:lang w:val="en-US"/>
+        </w:rPr>
+        <w:t xml:space="preserve">        &lt;/div&gt;</w:t>
+      </w:r>
+    </w:p>
+    <w:p>
+      <w:pPr>
+        <w:pStyle w:val="a3"/>
+        <w:rPr>
+          <w:rStyle w:val="a4"/>
+          <w:lang w:val="en-US"/>
+        </w:rPr>
+      </w:pPr>
+      <w:r>
+        <w:rPr>
+          <w:rStyle w:val="a4"/>
+          <w:lang w:val="en-US"/>
+        </w:rPr>
+        <w:t>@</w:t>
+      </w:r>
+      <w:proofErr w:type="spellStart"/>
+      <w:r>
+        <w:rPr>
+          <w:rStyle w:val="a4"/>
+          <w:lang w:val="en-US"/>
+        </w:rPr>
+        <w:t>endforeach</w:t>
+      </w:r>
+      <w:proofErr w:type="spellEnd"/>
+    </w:p>
+    <w:p>
+      <w:pPr>
+        <w:pStyle w:val="a3"/>
+        <w:rPr>
+          <w:rStyle w:val="a4"/>
+          <w:lang w:val="en-US"/>
+        </w:rPr>
+      </w:pPr>
+      <w:r>
+        <w:rPr>
+          <w:rStyle w:val="a4"/>
+          <w:lang w:val="en-US"/>
+        </w:rPr>
+        <w:t xml:space="preserve">        &lt;/div&gt;</w:t>
+      </w:r>
+    </w:p>
+    <w:p>
+      <w:pPr>
+        <w:pStyle w:val="a3"/>
+        <w:rPr>
+          <w:rStyle w:val="a4"/>
+          <w:lang w:val="en-US"/>
+        </w:rPr>
+      </w:pPr>
+      <w:r>
+        <w:rPr>
+          <w:rStyle w:val="a4"/>
+          <w:lang w:val="en-US"/>
+        </w:rPr>
+        <w:t xml:space="preserve">        &lt;/div&gt;</w:t>
+      </w:r>
+    </w:p>
+    <w:p>
+      <w:pPr>
+        <w:pStyle w:val="a3"/>
+        <w:rPr>
+          <w:lang w:val="en-US"/>
+        </w:rPr>
+      </w:pPr>
+      <w:r>
+        <w:rPr>
+          <w:rStyle w:val="a4"/>
+          <w:lang w:val="en-US"/>
+        </w:rPr>
+        <w:t>@</w:t>
+      </w:r>
+      <w:proofErr w:type="spellStart"/>
+      <w:r>
+        <w:rPr>
+          <w:rStyle w:val="a4"/>
+          <w:lang w:val="en-US"/>
+        </w:rPr>
+        <w:t>endsection</w:t>
+      </w:r>
+      <w:proofErr w:type="spellEnd"/>
+    </w:p>
+    <w:p>
+      <w:pPr>
+        <w:pStyle w:val="a9"/>
+        <w:spacing w:before="120"/>
+        <w:ind w:left="0" w:firstLine="720"/>
+        <w:jc w:val="both"/>
+      </w:pPr>
+      <w:proofErr w:type="gramStart"/>
+      <w:r>
+        <w:t xml:space="preserve">Добавим поле </w:t>
+      </w:r>
+      <w:r>
+        <w:rPr>
+          <w:lang w:val="en-US"/>
+        </w:rPr>
+        <w:t>id</w:t>
+      </w:r>
+      <w:r>
+        <w:t xml:space="preserve"> </w:t>
+      </w:r>
+      <w:r>
+        <w:t xml:space="preserve">в методе </w:t>
+      </w:r>
+      <w:proofErr w:type="spellStart"/>
+      <w:r>
+        <w:t>mainPage</w:t>
+      </w:r>
+      <w:proofErr w:type="spellEnd"/>
+      <w:r>
+        <w:t xml:space="preserve">() </w:t>
+      </w:r>
+      <w:r>
+        <w:t xml:space="preserve">в нашей </w:t>
+      </w:r>
+      <w:proofErr w:type="spellStart"/>
+      <w:r>
+        <w:t>моделе</w:t>
+      </w:r>
+      <w:proofErr w:type="spellEnd"/>
+      <w:r>
+        <w:t xml:space="preserve"> </w:t>
+      </w:r>
+      <w:r>
+        <w:rPr>
+          <w:lang w:val="en-US"/>
+        </w:rPr>
+        <w:t>app</w:t>
+      </w:r>
+      <w:r>
+        <w:t>\</w:t>
+      </w:r>
+      <w:r>
+        <w:rPr>
+          <w:lang w:val="en-US"/>
+        </w:rPr>
+        <w:t>Content</w:t>
+      </w:r>
+      <w:r>
+        <w:t>.</w:t>
+      </w:r>
+      <w:proofErr w:type="spellStart"/>
+      <w:r>
+        <w:rPr>
+          <w:lang w:val="en-US"/>
+        </w:rPr>
+        <w:t>php</w:t>
+      </w:r>
+      <w:proofErr w:type="spellEnd"/>
+      <w:r>
+        <w:t xml:space="preserve">, так как нам понадобятся поля </w:t>
+      </w:r>
+      <w:r>
+        <w:rPr>
+          <w:lang w:val="en-US"/>
+        </w:rPr>
+        <w:t>id</w:t>
+      </w:r>
+      <w:r>
+        <w:t xml:space="preserve"> из нашей таблицы для формирования ссылок и извлечения данных в новых страницах.</w:t>
+      </w:r>
+      <w:proofErr w:type="gramEnd"/>
+    </w:p>
+    <w:p>
+      <w:pPr>
+        <w:pStyle w:val="a3"/>
+        <w:rPr>
+          <w:rStyle w:val="a4"/>
+          <w:lang w:val="en-US"/>
+        </w:rPr>
+      </w:pPr>
+      <w:proofErr w:type="gramStart"/>
+      <w:r>
+        <w:rPr>
+          <w:rStyle w:val="a4"/>
+          <w:lang w:val="en-US"/>
+        </w:rPr>
+        <w:t>public</w:t>
+      </w:r>
+      <w:proofErr w:type="gramEnd"/>
+      <w:r>
+        <w:rPr>
+          <w:rStyle w:val="a4"/>
+          <w:lang w:val="en-US"/>
+        </w:rPr>
+        <w:t xml:space="preserve"> static function </w:t>
+      </w:r>
+      <w:proofErr w:type="spellStart"/>
+      <w:r>
+        <w:rPr>
+          <w:rStyle w:val="a4"/>
+          <w:lang w:val="en-US"/>
+        </w:rPr>
+        <w:t>mainPage</w:t>
+      </w:r>
+      <w:proofErr w:type="spellEnd"/>
+      <w:r>
+        <w:rPr>
+          <w:rStyle w:val="a4"/>
+          <w:lang w:val="en-US"/>
+        </w:rPr>
+        <w:t>() {</w:t>
+      </w:r>
+    </w:p>
+    <w:p>
+      <w:pPr>
+        <w:pStyle w:val="a3"/>
+        <w:rPr>
+          <w:rStyle w:val="a4"/>
+          <w:lang w:val="en-US"/>
+        </w:rPr>
+      </w:pPr>
+      <w:r>
+        <w:rPr>
+          <w:rStyle w:val="a4"/>
+          <w:lang w:val="en-US"/>
+        </w:rPr>
+        <w:t xml:space="preserve">        return DB::table("contents")-&gt;select("id", "title", "</w:t>
+      </w:r>
+      <w:proofErr w:type="spellStart"/>
+      <w:r>
+        <w:rPr>
+          <w:rStyle w:val="a4"/>
+          <w:lang w:val="en-US"/>
+        </w:rPr>
+        <w:t>pageContent</w:t>
+      </w:r>
+      <w:proofErr w:type="spellEnd"/>
+      <w:r>
+        <w:rPr>
+          <w:rStyle w:val="a4"/>
+          <w:lang w:val="en-US"/>
+        </w:rPr>
+        <w:t>", "photo")-&gt;get();</w:t>
+      </w:r>
+    </w:p>
+    <w:p>
+      <w:pPr>
+        <w:pStyle w:val="a3"/>
+        <w:rPr>
+          <w:rStyle w:val="a4"/>
+        </w:rPr>
+      </w:pPr>
+      <w:r>
+        <w:rPr>
+          <w:rStyle w:val="a4"/>
+          <w:lang w:val="en-US"/>
+        </w:rPr>
+        <w:t xml:space="preserve">    </w:t>
+      </w:r>
+      <w:r>
+        <w:rPr>
+          <w:rStyle w:val="a4"/>
+        </w:rPr>
+        <w:t>}</w:t>
+      </w:r>
+    </w:p>
+    <w:p>
+      <w:pPr>
+        <w:pStyle w:val="a9"/>
+        <w:spacing w:before="120"/>
+        <w:ind w:left="0" w:firstLine="720"/>
+        <w:jc w:val="both"/>
+      </w:pPr>
+      <w:r>
+        <w:t xml:space="preserve">Добавим новый маршрут в </w:t>
+      </w:r>
+      <w:r>
+        <w:rPr>
+          <w:lang w:val="en-US"/>
+        </w:rPr>
+        <w:t>web</w:t>
+      </w:r>
+      <w:r>
+        <w:t>.</w:t>
+      </w:r>
+      <w:proofErr w:type="spellStart"/>
+      <w:r>
+        <w:rPr>
+          <w:lang w:val="en-US"/>
+        </w:rPr>
+        <w:t>php</w:t>
+      </w:r>
+      <w:proofErr w:type="spellEnd"/>
+      <w:r>
+        <w:t>:</w:t>
+      </w:r>
+    </w:p>
+    <w:p>
+      <w:pPr>
+        <w:pStyle w:val="a3"/>
+        <w:rPr>
+          <w:rStyle w:val="a4"/>
+          <w:lang w:val="en-US"/>
+        </w:rPr>
+      </w:pPr>
+      <w:r>
+        <w:rPr>
+          <w:rStyle w:val="a4"/>
+          <w:lang w:val="en-US"/>
+        </w:rPr>
+        <w:lastRenderedPageBreak/>
+        <w:t>Route::</w:t>
+      </w:r>
+      <w:proofErr w:type="gramStart"/>
+      <w:r>
+        <w:rPr>
+          <w:rStyle w:val="a4"/>
+          <w:lang w:val="en-US"/>
+        </w:rPr>
+        <w:t>get(</w:t>
+      </w:r>
+      <w:proofErr w:type="gramEnd"/>
+      <w:r>
+        <w:rPr>
+          <w:rStyle w:val="a4"/>
+          <w:lang w:val="en-US"/>
+        </w:rPr>
+        <w:t>"/</w:t>
+      </w:r>
+      <w:proofErr w:type="spellStart"/>
+      <w:r>
+        <w:rPr>
+          <w:rStyle w:val="a4"/>
+          <w:lang w:val="en-US"/>
+        </w:rPr>
+        <w:t>cont</w:t>
+      </w:r>
+      <w:proofErr w:type="spellEnd"/>
+      <w:r>
+        <w:rPr>
+          <w:rStyle w:val="a4"/>
+          <w:lang w:val="en-US"/>
+        </w:rPr>
+        <w:t>/{content}/part", "</w:t>
+      </w:r>
+      <w:proofErr w:type="spellStart"/>
+      <w:r>
+        <w:rPr>
+          <w:rStyle w:val="a4"/>
+          <w:lang w:val="en-US"/>
+        </w:rPr>
+        <w:t>MainController@onepart</w:t>
+      </w:r>
+      <w:proofErr w:type="spellEnd"/>
+      <w:r>
+        <w:rPr>
+          <w:rStyle w:val="a4"/>
+          <w:lang w:val="en-US"/>
+        </w:rPr>
+        <w:t>");</w:t>
+      </w:r>
+    </w:p>
+    <w:p>
+      <w:pPr>
+        <w:pStyle w:val="a9"/>
+        <w:spacing w:before="120"/>
+        <w:ind w:left="0" w:firstLine="720"/>
+        <w:jc w:val="both"/>
+      </w:pPr>
+      <w:r>
+        <w:t>Добавим нашему контроллеру новый метод:</w:t>
+      </w:r>
+    </w:p>
+    <w:p>
+      <w:pPr>
+        <w:pStyle w:val="a3"/>
+        <w:rPr>
+          <w:rStyle w:val="a4"/>
+          <w:lang w:val="en-US"/>
+        </w:rPr>
+      </w:pPr>
+      <w:proofErr w:type="gramStart"/>
+      <w:r>
+        <w:rPr>
+          <w:rStyle w:val="a4"/>
+          <w:lang w:val="en-US"/>
+        </w:rPr>
+        <w:t>public</w:t>
+      </w:r>
+      <w:proofErr w:type="gramEnd"/>
+      <w:r>
+        <w:rPr>
+          <w:rStyle w:val="a4"/>
+          <w:lang w:val="en-US"/>
+        </w:rPr>
+        <w:t xml:space="preserve"> function </w:t>
+      </w:r>
+      <w:proofErr w:type="spellStart"/>
+      <w:r>
+        <w:rPr>
+          <w:rStyle w:val="a4"/>
+          <w:lang w:val="en-US"/>
+        </w:rPr>
+        <w:t>onepart</w:t>
+      </w:r>
+      <w:proofErr w:type="spellEnd"/>
+      <w:r>
+        <w:rPr>
+          <w:rStyle w:val="a4"/>
+          <w:lang w:val="en-US"/>
+        </w:rPr>
+        <w:t>() {</w:t>
+      </w:r>
+    </w:p>
+    <w:p>
+      <w:pPr>
+        <w:pStyle w:val="a3"/>
+        <w:rPr>
+          <w:rStyle w:val="a4"/>
+          <w:lang w:val="en-US"/>
+        </w:rPr>
+      </w:pPr>
+      <w:r>
+        <w:rPr>
+          <w:rStyle w:val="a4"/>
+          <w:lang w:val="en-US"/>
+        </w:rPr>
+        <w:t xml:space="preserve">        </w:t>
+      </w:r>
+      <w:proofErr w:type="gramStart"/>
+      <w:r>
+        <w:rPr>
+          <w:rStyle w:val="a4"/>
+          <w:lang w:val="en-US"/>
+        </w:rPr>
+        <w:t>return</w:t>
+      </w:r>
+      <w:proofErr w:type="gramEnd"/>
+      <w:r>
+        <w:rPr>
+          <w:rStyle w:val="a4"/>
+          <w:lang w:val="en-US"/>
+        </w:rPr>
+        <w:t xml:space="preserve"> view("</w:t>
+      </w:r>
+      <w:proofErr w:type="spellStart"/>
+      <w:r>
+        <w:rPr>
+          <w:rStyle w:val="a4"/>
+          <w:lang w:val="en-US"/>
+        </w:rPr>
+        <w:t>contents.part</w:t>
+      </w:r>
+      <w:proofErr w:type="spellEnd"/>
+      <w:r>
+        <w:rPr>
+          <w:rStyle w:val="a4"/>
+          <w:lang w:val="en-US"/>
+        </w:rPr>
+        <w:t>", ["content" =&gt; Content::</w:t>
+      </w:r>
+      <w:proofErr w:type="spellStart"/>
+      <w:r>
+        <w:rPr>
+          <w:rStyle w:val="a4"/>
+          <w:lang w:val="en-US"/>
+        </w:rPr>
+        <w:t>mainPage</w:t>
+      </w:r>
+      <w:proofErr w:type="spellEnd"/>
+      <w:r>
+        <w:rPr>
+          <w:rStyle w:val="a4"/>
+          <w:lang w:val="en-US"/>
+        </w:rPr>
+        <w:t>()]);</w:t>
+      </w:r>
+    </w:p>
+    <w:p>
+      <w:pPr>
+        <w:pStyle w:val="a3"/>
+        <w:rPr>
+          <w:rStyle w:val="a4"/>
+        </w:rPr>
+      </w:pPr>
+      <w:r>
+        <w:rPr>
+          <w:rStyle w:val="a4"/>
+          <w:lang w:val="en-US"/>
+        </w:rPr>
+        <w:t xml:space="preserve">    </w:t>
+      </w:r>
+      <w:r>
+        <w:rPr>
+          <w:rStyle w:val="a4"/>
+        </w:rPr>
+        <w:t>}</w:t>
+      </w:r>
+    </w:p>
+    <w:p>
+      <w:pPr>
+        <w:pStyle w:val="a9"/>
+        <w:spacing w:before="120"/>
+        <w:ind w:left="0" w:firstLine="720"/>
+        <w:jc w:val="both"/>
+      </w:pPr>
+      <w:r>
+        <w:t xml:space="preserve">Заметьте, у нас в модели </w:t>
+      </w:r>
+      <w:r>
+        <w:rPr>
+          <w:lang w:val="en-US"/>
+        </w:rPr>
+        <w:t>Content</w:t>
+      </w:r>
+      <w:r>
+        <w:t>.</w:t>
+      </w:r>
+      <w:proofErr w:type="spellStart"/>
+      <w:r>
+        <w:rPr>
+          <w:lang w:val="en-US"/>
+        </w:rPr>
+        <w:t>php</w:t>
+      </w:r>
+      <w:proofErr w:type="spellEnd"/>
+      <w:r>
+        <w:t xml:space="preserve"> </w:t>
+      </w:r>
+      <w:r>
+        <w:t xml:space="preserve">теперь два абсолютно одинаковых метода: </w:t>
+      </w:r>
+      <w:proofErr w:type="spellStart"/>
+      <w:r>
+        <w:t>mainPage</w:t>
+      </w:r>
+      <w:proofErr w:type="spellEnd"/>
+      <w:r>
+        <w:t xml:space="preserve">() </w:t>
+      </w:r>
+      <w:r>
+        <w:t xml:space="preserve">и </w:t>
+      </w:r>
+      <w:proofErr w:type="spellStart"/>
+      <w:r>
+        <w:t>forEditConent</w:t>
+      </w:r>
+      <w:proofErr w:type="spellEnd"/>
+      <w:r>
+        <w:t>()</w:t>
+      </w:r>
+      <w:r>
+        <w:t xml:space="preserve">. Удалим метод </w:t>
+      </w:r>
+      <w:proofErr w:type="spellStart"/>
+      <w:r>
+        <w:t>forEditConent</w:t>
+      </w:r>
+      <w:proofErr w:type="spellEnd"/>
+      <w:r>
+        <w:t>()</w:t>
+      </w:r>
+      <w:r>
+        <w:t xml:space="preserve"> в </w:t>
+      </w:r>
+      <w:proofErr w:type="spellStart"/>
+      <w:r>
+        <w:t>моделе</w:t>
+      </w:r>
+      <w:proofErr w:type="spellEnd"/>
+      <w:r>
+        <w:t xml:space="preserve"> и исправим метод </w:t>
+      </w:r>
+      <w:r>
+        <w:rPr>
+          <w:lang w:val="en-US"/>
+        </w:rPr>
+        <w:t>all</w:t>
+      </w:r>
+      <w:r>
+        <w:t xml:space="preserve">() </w:t>
+      </w:r>
+      <w:r>
+        <w:t xml:space="preserve">в контроллере </w:t>
+      </w:r>
+      <w:proofErr w:type="spellStart"/>
+      <w:r>
+        <w:rPr>
+          <w:lang w:val="en-US"/>
+        </w:rPr>
+        <w:t>MainController</w:t>
+      </w:r>
+      <w:proofErr w:type="spellEnd"/>
+      <w:r>
+        <w:t>.</w:t>
+      </w:r>
+      <w:proofErr w:type="spellStart"/>
+      <w:r>
+        <w:rPr>
+          <w:lang w:val="en-US"/>
+        </w:rPr>
+        <w:t>php</w:t>
+      </w:r>
+      <w:proofErr w:type="spellEnd"/>
+      <w:r>
+        <w:t>:</w:t>
+      </w:r>
+    </w:p>
+    <w:p>
+      <w:pPr>
+        <w:pStyle w:val="a3"/>
+        <w:rPr>
+          <w:rStyle w:val="a4"/>
+          <w:lang w:val="en-US"/>
+        </w:rPr>
+      </w:pPr>
+      <w:proofErr w:type="gramStart"/>
+      <w:r>
+        <w:rPr>
+          <w:rStyle w:val="a4"/>
+          <w:lang w:val="en-US"/>
+        </w:rPr>
+        <w:t>public</w:t>
+      </w:r>
+      <w:proofErr w:type="gramEnd"/>
+      <w:r>
+        <w:rPr>
+          <w:rStyle w:val="a4"/>
+          <w:lang w:val="en-US"/>
+        </w:rPr>
+        <w:t xml:space="preserve"> function all() {</w:t>
+      </w:r>
+    </w:p>
+    <w:p>
+      <w:pPr>
+        <w:pStyle w:val="a3"/>
+        <w:rPr>
+          <w:rStyle w:val="a4"/>
+          <w:lang w:val="en-US"/>
+        </w:rPr>
+      </w:pPr>
+      <w:r>
+        <w:rPr>
+          <w:rStyle w:val="a4"/>
+          <w:lang w:val="en-US"/>
+        </w:rPr>
+        <w:t xml:space="preserve">        </w:t>
+      </w:r>
+      <w:proofErr w:type="gramStart"/>
+      <w:r>
+        <w:rPr>
+          <w:rStyle w:val="a4"/>
+          <w:lang w:val="en-US"/>
+        </w:rPr>
+        <w:t>return</w:t>
+      </w:r>
+      <w:proofErr w:type="gramEnd"/>
+      <w:r>
+        <w:rPr>
+          <w:rStyle w:val="a4"/>
+          <w:lang w:val="en-US"/>
+        </w:rPr>
+        <w:t xml:space="preserve"> view("</w:t>
+      </w:r>
+      <w:proofErr w:type="spellStart"/>
+      <w:r>
+        <w:rPr>
+          <w:rStyle w:val="a4"/>
+          <w:lang w:val="en-US"/>
+        </w:rPr>
+        <w:t>contents.all</w:t>
+      </w:r>
+      <w:proofErr w:type="spellEnd"/>
+      <w:r>
+        <w:rPr>
+          <w:rStyle w:val="a4"/>
+          <w:lang w:val="en-US"/>
+        </w:rPr>
+        <w:t>", ["</w:t>
+      </w:r>
+      <w:proofErr w:type="spellStart"/>
+      <w:r>
+        <w:rPr>
+          <w:rStyle w:val="a4"/>
+          <w:lang w:val="en-US"/>
+        </w:rPr>
+        <w:t>cont</w:t>
+      </w:r>
+      <w:proofErr w:type="spellEnd"/>
+      <w:r>
+        <w:rPr>
+          <w:rStyle w:val="a4"/>
+          <w:lang w:val="en-US"/>
+        </w:rPr>
+        <w:t>" =&gt; Content::</w:t>
+      </w:r>
+      <w:proofErr w:type="spellStart"/>
+      <w:r>
+        <w:rPr>
+          <w:rStyle w:val="a4"/>
+          <w:lang w:val="en-US"/>
+        </w:rPr>
+        <w:t>mainPage</w:t>
+      </w:r>
+      <w:proofErr w:type="spellEnd"/>
+      <w:r>
+        <w:rPr>
+          <w:rStyle w:val="a4"/>
+          <w:lang w:val="en-US"/>
+        </w:rPr>
+        <w:t>()]);</w:t>
+      </w:r>
+    </w:p>
+    <w:p>
+      <w:pPr>
+        <w:pStyle w:val="a3"/>
+        <w:rPr>
+          <w:rStyle w:val="a4"/>
+        </w:rPr>
+      </w:pPr>
+      <w:r>
+        <w:rPr>
+          <w:rStyle w:val="a4"/>
+          <w:lang w:val="en-US"/>
+        </w:rPr>
+        <w:t xml:space="preserve">    </w:t>
+      </w:r>
+      <w:r>
+        <w:rPr>
+          <w:rStyle w:val="a4"/>
+        </w:rPr>
+        <w:t>}</w:t>
+      </w:r>
+    </w:p>
+    <w:p>
+      <w:pPr>
+        <w:pStyle w:val="a9"/>
+        <w:spacing w:before="120"/>
+        <w:ind w:left="0" w:firstLine="720"/>
+        <w:jc w:val="both"/>
+      </w:pPr>
+      <w:r>
+        <w:t xml:space="preserve">Создадим файл представления для отображения информации из раздела </w:t>
+      </w:r>
+      <w:r>
+        <w:rPr>
+          <w:lang w:val="en-US"/>
+        </w:rPr>
+        <w:t>resources</w:t>
+      </w:r>
+      <w:r>
+        <w:t>\</w:t>
+      </w:r>
+      <w:r>
+        <w:rPr>
+          <w:lang w:val="en-US"/>
+        </w:rPr>
+        <w:t>views</w:t>
+      </w:r>
+      <w:r>
+        <w:t>\</w:t>
+      </w:r>
+      <w:r>
+        <w:rPr>
+          <w:lang w:val="en-US"/>
+        </w:rPr>
+        <w:t>contents</w:t>
+      </w:r>
+      <w:r>
+        <w:t>\</w:t>
+      </w:r>
+      <w:r>
+        <w:rPr>
+          <w:lang w:val="en-US"/>
+        </w:rPr>
+        <w:t>part</w:t>
+      </w:r>
+      <w:r>
+        <w:t>.</w:t>
+      </w:r>
+      <w:r>
+        <w:rPr>
+          <w:lang w:val="en-US"/>
+        </w:rPr>
+        <w:t>blade</w:t>
+      </w:r>
+      <w:r>
+        <w:t>.</w:t>
+      </w:r>
+      <w:proofErr w:type="spellStart"/>
+      <w:r>
+        <w:rPr>
+          <w:lang w:val="en-US"/>
+        </w:rPr>
+        <w:t>php</w:t>
+      </w:r>
+      <w:proofErr w:type="spellEnd"/>
+      <w:r>
+        <w:t>. Приведем его к виду:</w:t>
+      </w:r>
+    </w:p>
+    <w:p>
+      <w:pPr>
+        <w:pStyle w:val="a3"/>
+        <w:rPr>
+          <w:rStyle w:val="a4"/>
+          <w:lang w:val="en-US"/>
+        </w:rPr>
+      </w:pPr>
+      <w:proofErr w:type="gramStart"/>
+      <w:r>
+        <w:rPr>
+          <w:rStyle w:val="a4"/>
+          <w:lang w:val="en-US"/>
+        </w:rPr>
+        <w:t>@extends(</w:t>
+      </w:r>
+      <w:proofErr w:type="gramEnd"/>
+      <w:r>
+        <w:rPr>
+          <w:rStyle w:val="a4"/>
+          <w:lang w:val="en-US"/>
+        </w:rPr>
+        <w:t>'</w:t>
+      </w:r>
+      <w:proofErr w:type="spellStart"/>
+      <w:r>
+        <w:rPr>
+          <w:rStyle w:val="a4"/>
+          <w:lang w:val="en-US"/>
+        </w:rPr>
+        <w:t>layouts.app</w:t>
+      </w:r>
+      <w:proofErr w:type="spellEnd"/>
+      <w:r>
+        <w:rPr>
+          <w:rStyle w:val="a4"/>
+          <w:lang w:val="en-US"/>
+        </w:rPr>
+        <w:t>')</w:t>
+      </w:r>
+    </w:p>
+    <w:p>
+      <w:pPr>
+        <w:pStyle w:val="a3"/>
+        <w:rPr>
+          <w:rStyle w:val="a4"/>
+          <w:lang w:val="en-US"/>
+        </w:rPr>
+      </w:pPr>
+      <w:proofErr w:type="gramStart"/>
+      <w:r>
+        <w:rPr>
+          <w:rStyle w:val="a4"/>
+          <w:lang w:val="en-US"/>
+        </w:rPr>
+        <w:t>@section(</w:t>
+      </w:r>
+      <w:proofErr w:type="gramEnd"/>
+      <w:r>
+        <w:rPr>
+          <w:rStyle w:val="a4"/>
+          <w:lang w:val="en-US"/>
+        </w:rPr>
+        <w:t>"title", "$content-&gt;title")</w:t>
+      </w:r>
+    </w:p>
+    <w:p>
+      <w:pPr>
+        <w:pStyle w:val="a3"/>
+        <w:rPr>
+          <w:rStyle w:val="a4"/>
+          <w:lang w:val="en-US"/>
+        </w:rPr>
+      </w:pPr>
+      <w:proofErr w:type="gramStart"/>
+      <w:r>
+        <w:rPr>
+          <w:rStyle w:val="a4"/>
+          <w:lang w:val="en-US"/>
+        </w:rPr>
+        <w:t>@section(</w:t>
+      </w:r>
+      <w:proofErr w:type="gramEnd"/>
+      <w:r>
+        <w:rPr>
+          <w:rStyle w:val="a4"/>
+          <w:lang w:val="en-US"/>
+        </w:rPr>
+        <w:t>"main")</w:t>
+      </w:r>
+    </w:p>
+    <w:p>
+      <w:pPr>
+        <w:pStyle w:val="a3"/>
+        <w:rPr>
+          <w:rStyle w:val="a4"/>
+          <w:lang w:val="en-US"/>
+        </w:rPr>
+      </w:pPr>
+      <w:r>
+        <w:rPr>
+          <w:rStyle w:val="a4"/>
+          <w:lang w:val="en-US"/>
+        </w:rPr>
+        <w:t xml:space="preserve">    &lt;div class="p-3 mb-2 </w:t>
+      </w:r>
+      <w:proofErr w:type="spellStart"/>
+      <w:r>
+        <w:rPr>
+          <w:rStyle w:val="a4"/>
+          <w:lang w:val="en-US"/>
+        </w:rPr>
+        <w:t>bg</w:t>
+      </w:r>
+      <w:proofErr w:type="spellEnd"/>
+      <w:r>
+        <w:rPr>
+          <w:rStyle w:val="a4"/>
+          <w:lang w:val="en-US"/>
+        </w:rPr>
+        <w:t>-secondary text-white text-center"&gt;</w:t>
+      </w:r>
+    </w:p>
+    <w:p>
+      <w:pPr>
+        <w:pStyle w:val="a3"/>
+        <w:rPr>
+          <w:rStyle w:val="a4"/>
+          <w:lang w:val="en-US"/>
+        </w:rPr>
+      </w:pPr>
+      <w:r>
+        <w:rPr>
+          <w:rStyle w:val="a4"/>
+          <w:lang w:val="en-US"/>
+        </w:rPr>
+        <w:t xml:space="preserve">        {</w:t>
+      </w:r>
+      <w:proofErr w:type="gramStart"/>
+      <w:r>
+        <w:rPr>
+          <w:rStyle w:val="a4"/>
+          <w:lang w:val="en-US"/>
+        </w:rPr>
+        <w:t>{ $</w:t>
+      </w:r>
+      <w:proofErr w:type="gramEnd"/>
+      <w:r>
+        <w:rPr>
+          <w:rStyle w:val="a4"/>
+          <w:lang w:val="en-US"/>
+        </w:rPr>
+        <w:t>content-&gt;title }}</w:t>
+      </w:r>
+    </w:p>
+    <w:p>
+      <w:pPr>
+        <w:pStyle w:val="a3"/>
+        <w:rPr>
+          <w:rStyle w:val="a4"/>
+          <w:lang w:val="en-US"/>
+        </w:rPr>
+      </w:pPr>
+      <w:r>
+        <w:rPr>
+          <w:rStyle w:val="a4"/>
+          <w:lang w:val="en-US"/>
+        </w:rPr>
+        <w:t xml:space="preserve">    &lt;/div&gt;</w:t>
+      </w:r>
+    </w:p>
+    <w:p>
+      <w:pPr>
+        <w:pStyle w:val="a3"/>
+        <w:rPr>
+          <w:rStyle w:val="a4"/>
+          <w:lang w:val="en-US"/>
+        </w:rPr>
+      </w:pPr>
+      <w:r>
+        <w:rPr>
+          <w:rStyle w:val="a4"/>
+          <w:lang w:val="en-US"/>
+        </w:rPr>
+        <w:t>&lt;div class="container"&gt;</w:t>
+      </w:r>
+    </w:p>
+    <w:p>
+      <w:pPr>
+        <w:pStyle w:val="a3"/>
+        <w:rPr>
+          <w:rStyle w:val="a4"/>
+          <w:lang w:val="en-US"/>
+        </w:rPr>
+      </w:pPr>
+      <w:r>
+        <w:rPr>
+          <w:rStyle w:val="a4"/>
+          <w:lang w:val="en-US"/>
+        </w:rPr>
+        <w:t xml:space="preserve">    &lt;div class="row"&gt;</w:t>
+      </w:r>
+    </w:p>
+    <w:p>
+      <w:pPr>
+        <w:pStyle w:val="a3"/>
+        <w:rPr>
+          <w:rStyle w:val="a4"/>
+          <w:lang w:val="en-US"/>
+        </w:rPr>
+      </w:pPr>
+      <w:r>
+        <w:rPr>
+          <w:rStyle w:val="a4"/>
+          <w:lang w:val="en-US"/>
+        </w:rPr>
+        <w:t xml:space="preserve">        &lt;div class="col-12"&gt;</w:t>
+      </w:r>
+    </w:p>
+    <w:p>
+      <w:pPr>
+        <w:pStyle w:val="a3"/>
+        <w:rPr>
+          <w:rStyle w:val="a4"/>
+          <w:lang w:val="en-US"/>
+        </w:rPr>
+      </w:pPr>
+      <w:r>
+        <w:rPr>
+          <w:rStyle w:val="a4"/>
+          <w:lang w:val="en-US"/>
+        </w:rPr>
+        <w:t xml:space="preserve">            &lt;</w:t>
+      </w:r>
+      <w:proofErr w:type="spellStart"/>
+      <w:r>
+        <w:rPr>
+          <w:rStyle w:val="a4"/>
+          <w:lang w:val="en-US"/>
+        </w:rPr>
+        <w:t>img</w:t>
+      </w:r>
+      <w:proofErr w:type="spellEnd"/>
+      <w:r>
+        <w:rPr>
+          <w:rStyle w:val="a4"/>
+          <w:lang w:val="en-US"/>
+        </w:rPr>
+        <w:t xml:space="preserve"> class="</w:t>
+      </w:r>
+      <w:proofErr w:type="spellStart"/>
+      <w:r>
+        <w:rPr>
+          <w:rStyle w:val="a4"/>
+          <w:lang w:val="en-US"/>
+        </w:rPr>
+        <w:t>img</w:t>
+      </w:r>
+      <w:proofErr w:type="spellEnd"/>
+      <w:r>
+        <w:rPr>
+          <w:rStyle w:val="a4"/>
+          <w:lang w:val="en-US"/>
+        </w:rPr>
+        <w:t xml:space="preserve">-thumbnail h-n" </w:t>
+      </w:r>
+      <w:proofErr w:type="spellStart"/>
+      <w:r>
+        <w:rPr>
+          <w:rStyle w:val="a4"/>
+          <w:lang w:val="en-US"/>
+        </w:rPr>
+        <w:t>src</w:t>
+      </w:r>
+      <w:proofErr w:type="spellEnd"/>
+      <w:r>
+        <w:rPr>
+          <w:rStyle w:val="a4"/>
+          <w:lang w:val="en-US"/>
+        </w:rPr>
+        <w:t>="</w:t>
+      </w:r>
+      <w:proofErr w:type="gramStart"/>
+      <w:r>
+        <w:rPr>
+          <w:rStyle w:val="a4"/>
+          <w:lang w:val="en-US"/>
+        </w:rPr>
+        <w:t>..</w:t>
+      </w:r>
+      <w:proofErr w:type="gramEnd"/>
+      <w:r>
+        <w:rPr>
+          <w:rStyle w:val="a4"/>
+          <w:lang w:val="en-US"/>
+        </w:rPr>
+        <w:t>/..</w:t>
+      </w:r>
+      <w:proofErr w:type="gramStart"/>
+      <w:r>
+        <w:rPr>
+          <w:rStyle w:val="a4"/>
+          <w:lang w:val="en-US"/>
+        </w:rPr>
+        <w:t>/</w:t>
+      </w:r>
+      <w:r>
+        <w:rPr>
+          <w:rStyle w:val="a4"/>
+          <w:lang w:val="en-US"/>
+        </w:rPr>
+        <w:t>{</w:t>
+      </w:r>
+      <w:proofErr w:type="gramEnd"/>
+      <w:r>
+        <w:rPr>
+          <w:rStyle w:val="a4"/>
+          <w:lang w:val="en-US"/>
+        </w:rPr>
+        <w:t>{ $content-&gt;photo }}"&gt;</w:t>
+      </w:r>
+    </w:p>
+    <w:p>
+      <w:pPr>
+        <w:pStyle w:val="a3"/>
+        <w:rPr>
+          <w:rStyle w:val="a4"/>
+          <w:lang w:val="en-US"/>
+        </w:rPr>
+      </w:pPr>
+      <w:r>
+        <w:rPr>
+          <w:rStyle w:val="a4"/>
+          <w:lang w:val="en-US"/>
+        </w:rPr>
+        <w:t xml:space="preserve">        &lt;/div&gt;</w:t>
+      </w:r>
+    </w:p>
+    <w:p>
+      <w:pPr>
+        <w:pStyle w:val="a3"/>
+        <w:rPr>
+          <w:rStyle w:val="a4"/>
+          <w:lang w:val="en-US"/>
+        </w:rPr>
+      </w:pPr>
+      <w:r>
+        <w:rPr>
+          <w:rStyle w:val="a4"/>
+          <w:lang w:val="en-US"/>
+        </w:rPr>
+        <w:t xml:space="preserve">    &lt;/div&gt;</w:t>
+      </w:r>
+    </w:p>
+    <w:p>
+      <w:pPr>
+        <w:pStyle w:val="a3"/>
+        <w:rPr>
+          <w:rStyle w:val="a4"/>
+          <w:lang w:val="en-US"/>
+        </w:rPr>
+      </w:pPr>
+      <w:r>
+        <w:rPr>
+          <w:rStyle w:val="a4"/>
+          <w:lang w:val="en-US"/>
+        </w:rPr>
+        <w:t xml:space="preserve">    &lt;div class="row"&gt;</w:t>
+      </w:r>
+    </w:p>
+    <w:p>
+      <w:pPr>
+        <w:pStyle w:val="a3"/>
+        <w:rPr>
+          <w:rStyle w:val="a4"/>
+          <w:lang w:val="en-US"/>
+        </w:rPr>
+      </w:pPr>
+      <w:r>
+        <w:rPr>
+          <w:rStyle w:val="a4"/>
+          <w:lang w:val="en-US"/>
+        </w:rPr>
+        <w:t xml:space="preserve">        &lt;div class="col-12"&gt;</w:t>
+      </w:r>
+    </w:p>
+    <w:p>
+      <w:pPr>
+        <w:pStyle w:val="a3"/>
+        <w:rPr>
+          <w:rStyle w:val="a4"/>
+          <w:lang w:val="en-US"/>
+        </w:rPr>
+      </w:pPr>
+      <w:r>
+        <w:rPr>
+          <w:rStyle w:val="a4"/>
+          <w:lang w:val="en-US"/>
+        </w:rPr>
+        <w:t xml:space="preserve">            </w:t>
+      </w:r>
+      <w:proofErr w:type="gramStart"/>
+      <w:r>
+        <w:rPr>
+          <w:rStyle w:val="a4"/>
+          <w:lang w:val="en-US"/>
+        </w:rPr>
+        <w:t>&lt;?</w:t>
+      </w:r>
+      <w:proofErr w:type="spellStart"/>
+      <w:r>
+        <w:rPr>
+          <w:rStyle w:val="a4"/>
+          <w:lang w:val="en-US"/>
+        </w:rPr>
+        <w:t>php</w:t>
+      </w:r>
+      <w:proofErr w:type="spellEnd"/>
+      <w:proofErr w:type="gramEnd"/>
+      <w:r>
+        <w:rPr>
+          <w:rStyle w:val="a4"/>
+          <w:lang w:val="en-US"/>
+        </w:rPr>
+        <w:t xml:space="preserve"> echo (</w:t>
+      </w:r>
+      <w:proofErr w:type="spellStart"/>
+      <w:r>
+        <w:rPr>
+          <w:rStyle w:val="a4"/>
+          <w:lang w:val="en-US"/>
+        </w:rPr>
+        <w:t>html_entity_decode</w:t>
+      </w:r>
+      <w:proofErr w:type="spellEnd"/>
+      <w:r>
+        <w:rPr>
+          <w:rStyle w:val="a4"/>
+          <w:lang w:val="en-US"/>
+        </w:rPr>
+        <w:t>($content-&gt;</w:t>
+      </w:r>
+      <w:proofErr w:type="spellStart"/>
+      <w:r>
+        <w:rPr>
+          <w:rStyle w:val="a4"/>
+          <w:lang w:val="en-US"/>
+        </w:rPr>
+        <w:t>pageContent</w:t>
+      </w:r>
+      <w:proofErr w:type="spellEnd"/>
+      <w:r>
+        <w:rPr>
+          <w:rStyle w:val="a4"/>
+          <w:lang w:val="en-US"/>
+        </w:rPr>
+        <w:t>)); ?&gt;</w:t>
+      </w:r>
+    </w:p>
+    <w:p>
+      <w:pPr>
+        <w:pStyle w:val="a3"/>
+        <w:rPr>
+          <w:rStyle w:val="a4"/>
+        </w:rPr>
+      </w:pPr>
+      <w:r>
+        <w:rPr>
+          <w:rStyle w:val="a4"/>
+          <w:lang w:val="en-US"/>
+        </w:rPr>
+        <w:t xml:space="preserve">        </w:t>
+      </w:r>
+      <w:r>
+        <w:rPr>
+          <w:rStyle w:val="a4"/>
+        </w:rPr>
+        <w:t>&lt;/</w:t>
+      </w:r>
+      <w:r>
+        <w:rPr>
+          <w:rStyle w:val="a4"/>
+          <w:lang w:val="en-US"/>
+        </w:rPr>
+        <w:t>div</w:t>
+      </w:r>
+      <w:r>
+        <w:rPr>
+          <w:rStyle w:val="a4"/>
+        </w:rPr>
+        <w:t>&gt;</w:t>
+      </w:r>
+    </w:p>
+    <w:p>
+      <w:pPr>
+        <w:pStyle w:val="a3"/>
+        <w:rPr>
+          <w:rStyle w:val="a4"/>
+        </w:rPr>
+      </w:pPr>
+      <w:r>
+        <w:rPr>
+          <w:rStyle w:val="a4"/>
+        </w:rPr>
+        <w:t xml:space="preserve">    &lt;/</w:t>
+      </w:r>
+      <w:r>
+        <w:rPr>
+          <w:rStyle w:val="a4"/>
+          <w:lang w:val="en-US"/>
+        </w:rPr>
+        <w:t>div</w:t>
+      </w:r>
+      <w:r>
+        <w:rPr>
+          <w:rStyle w:val="a4"/>
+        </w:rPr>
+        <w:t>&gt;</w:t>
+      </w:r>
+    </w:p>
+    <w:p>
+      <w:pPr>
+        <w:pStyle w:val="a3"/>
+        <w:rPr>
+          <w:rStyle w:val="a4"/>
+        </w:rPr>
+      </w:pPr>
+      <w:r>
+        <w:rPr>
+          <w:rStyle w:val="a4"/>
+        </w:rPr>
+        <w:t>&lt;/</w:t>
+      </w:r>
+      <w:r>
+        <w:rPr>
+          <w:rStyle w:val="a4"/>
+          <w:lang w:val="en-US"/>
+        </w:rPr>
+        <w:t>div</w:t>
+      </w:r>
+      <w:r>
+        <w:rPr>
+          <w:rStyle w:val="a4"/>
+        </w:rPr>
+        <w:t>&gt;</w:t>
+      </w:r>
+    </w:p>
+    <w:p>
+      <w:pPr>
+        <w:pStyle w:val="a3"/>
+        <w:rPr>
+          <w:rStyle w:val="a4"/>
+        </w:rPr>
+      </w:pPr>
+      <w:r>
+        <w:rPr>
+          <w:rStyle w:val="a4"/>
+        </w:rPr>
+        <w:t>@</w:t>
+      </w:r>
+      <w:proofErr w:type="spellStart"/>
+      <w:r>
+        <w:rPr>
+          <w:rStyle w:val="a4"/>
+          <w:lang w:val="en-US"/>
+        </w:rPr>
+        <w:t>endsection</w:t>
+      </w:r>
+      <w:proofErr w:type="spellEnd"/>
+    </w:p>
+    <w:p>
+      <w:pPr>
+        <w:pStyle w:val="a9"/>
+        <w:spacing w:before="120"/>
+        <w:ind w:left="0" w:firstLine="720"/>
+        <w:jc w:val="both"/>
+      </w:pPr>
+      <w:r>
+        <w:t xml:space="preserve">Можете преобразовать </w:t>
+      </w:r>
+      <w:proofErr w:type="gramStart"/>
+      <w:r>
+        <w:t>путь</w:t>
+      </w:r>
+      <w:proofErr w:type="gramEnd"/>
+      <w:r>
+        <w:t xml:space="preserve"> к изображению</w:t>
+      </w:r>
+      <w:bookmarkStart w:id="1" w:name="_GoBack"/>
+      <w:bookmarkEnd w:id="1"/>
+      <w:r>
+        <w:t xml:space="preserve"> используя метод </w:t>
+      </w:r>
+      <w:proofErr w:type="spellStart"/>
+      <w:r>
+        <w:t>public_path</w:t>
+      </w:r>
+      <w:proofErr w:type="spellEnd"/>
+      <w:r>
+        <w:t>()</w:t>
+      </w:r>
+      <w:r>
+        <w:t>. Попробуйте сами.</w:t>
+      </w:r>
     </w:p>
     <w:p>
       <w:pPr>

</xml_diff>